<commit_message>
Created template and views.
</commit_message>
<xml_diff>
--- a/GUI.docx
+++ b/GUI.docx
@@ -7,6 +7,110 @@
         <w:pStyle w:val="Heading1"/>
       </w:pPr>
       <w:r>
+        <w:drawing>
+          <wp:inline distT="0" distB="0" distL="0" distR="0">
+            <wp:extent cx="6639933" cy="5090615"/>
+            <wp:effectExtent l="19050" t="0" r="8517" b="0"/>
+            <wp:docPr id="2" name="Picture 1"/>
+            <wp:cNvGraphicFramePr>
+              <a:graphicFrameLocks xmlns:a="http://schemas.openxmlformats.org/drawingml/2006/main" noChangeAspect="1"/>
+            </wp:cNvGraphicFramePr>
+            <a:graphic xmlns:a="http://schemas.openxmlformats.org/drawingml/2006/main">
+              <a:graphicData uri="http://schemas.openxmlformats.org/drawingml/2006/picture">
+                <pic:pic xmlns:pic="http://schemas.openxmlformats.org/drawingml/2006/picture">
+                  <pic:nvPicPr>
+                    <pic:cNvPr id="0" name="Picture 1"/>
+                    <pic:cNvPicPr>
+                      <a:picLocks noChangeAspect="1" noChangeArrowheads="1"/>
+                    </pic:cNvPicPr>
+                  </pic:nvPicPr>
+                  <pic:blipFill>
+                    <a:blip r:embed="rId4"/>
+                    <a:srcRect/>
+                    <a:stretch>
+                      <a:fillRect/>
+                    </a:stretch>
+                  </pic:blipFill>
+                  <pic:spPr bwMode="auto">
+                    <a:xfrm>
+                      <a:off x="0" y="0"/>
+                      <a:ext cx="6638557" cy="5089560"/>
+                    </a:xfrm>
+                    <a:prstGeom prst="rect">
+                      <a:avLst/>
+                    </a:prstGeom>
+                    <a:noFill/>
+                    <a:ln w="9525">
+                      <a:noFill/>
+                      <a:miter lim="800000"/>
+                      <a:headEnd/>
+                      <a:tailEnd/>
+                    </a:ln>
+                  </pic:spPr>
+                </pic:pic>
+              </a:graphicData>
+            </a:graphic>
+          </wp:inline>
+        </w:drawing>
+      </w:r>
+      <w:r>
+        <w:drawing>
+          <wp:inline distT="0" distB="0" distL="0" distR="0">
+            <wp:extent cx="6639626" cy="3485805"/>
+            <wp:effectExtent l="19050" t="0" r="8824" b="0"/>
+            <wp:docPr id="3" name="Picture 2"/>
+            <wp:cNvGraphicFramePr>
+              <a:graphicFrameLocks xmlns:a="http://schemas.openxmlformats.org/drawingml/2006/main" noChangeAspect="1"/>
+            </wp:cNvGraphicFramePr>
+            <a:graphic xmlns:a="http://schemas.openxmlformats.org/drawingml/2006/main">
+              <a:graphicData uri="http://schemas.openxmlformats.org/drawingml/2006/picture">
+                <pic:pic xmlns:pic="http://schemas.openxmlformats.org/drawingml/2006/picture">
+                  <pic:nvPicPr>
+                    <pic:cNvPr id="0" name="Picture 2"/>
+                    <pic:cNvPicPr>
+                      <a:picLocks noChangeAspect="1" noChangeArrowheads="1"/>
+                    </pic:cNvPicPr>
+                  </pic:nvPicPr>
+                  <pic:blipFill>
+                    <a:blip r:embed="rId5"/>
+                    <a:srcRect/>
+                    <a:stretch>
+                      <a:fillRect/>
+                    </a:stretch>
+                  </pic:blipFill>
+                  <pic:spPr bwMode="auto">
+                    <a:xfrm>
+                      <a:off x="0" y="0"/>
+                      <a:ext cx="6639694" cy="3485840"/>
+                    </a:xfrm>
+                    <a:prstGeom prst="rect">
+                      <a:avLst/>
+                    </a:prstGeom>
+                    <a:noFill/>
+                    <a:ln w="9525">
+                      <a:noFill/>
+                      <a:miter lim="800000"/>
+                      <a:headEnd/>
+                      <a:tailEnd/>
+                    </a:ln>
+                  </pic:spPr>
+                </pic:pic>
+              </a:graphicData>
+            </a:graphic>
+          </wp:inline>
+        </w:drawing>
+      </w:r>
+    </w:p>
+    <w:p>
+      <w:pPr>
+        <w:pStyle w:val="Heading1"/>
+      </w:pPr>
+    </w:p>
+    <w:p>
+      <w:pPr>
+        <w:pStyle w:val="Heading1"/>
+      </w:pPr>
+      <w:r>
         <w:t>Import</w:t>
       </w:r>
     </w:p>
@@ -48,7 +152,7 @@
                     </pic:cNvPicPr>
                   </pic:nvPicPr>
                   <pic:blipFill>
-                    <a:blip r:embed="rId4"/>
+                    <a:blip r:embed="rId6"/>
                     <a:srcRect/>
                     <a:stretch>
                       <a:fillRect/>
@@ -108,7 +212,7 @@
                     </pic:cNvPicPr>
                   </pic:nvPicPr>
                   <pic:blipFill>
-                    <a:blip r:embed="rId5"/>
+                    <a:blip r:embed="rId7"/>
                     <a:srcRect/>
                     <a:stretch>
                       <a:fillRect/>
@@ -160,7 +264,7 @@
                     </pic:cNvPicPr>
                   </pic:nvPicPr>
                   <pic:blipFill>
-                    <a:blip r:embed="rId6"/>
+                    <a:blip r:embed="rId8"/>
                     <a:srcRect/>
                     <a:stretch>
                       <a:fillRect/>
@@ -212,7 +316,7 @@
                     </pic:cNvPicPr>
                   </pic:nvPicPr>
                   <pic:blipFill>
-                    <a:blip r:embed="rId7"/>
+                    <a:blip r:embed="rId9"/>
                     <a:srcRect/>
                     <a:stretch>
                       <a:fillRect/>
@@ -345,7 +449,7 @@
                     </pic:cNvPicPr>
                   </pic:nvPicPr>
                   <pic:blipFill>
-                    <a:blip r:embed="rId8"/>
+                    <a:blip r:embed="rId10"/>
                     <a:srcRect/>
                     <a:stretch>
                       <a:fillRect/>
@@ -405,7 +509,7 @@
                     </pic:cNvPicPr>
                   </pic:nvPicPr>
                   <pic:blipFill>
-                    <a:blip r:embed="rId9"/>
+                    <a:blip r:embed="rId11"/>
                     <a:srcRect/>
                     <a:stretch>
                       <a:fillRect/>
@@ -460,7 +564,7 @@
                     </pic:cNvPicPr>
                   </pic:nvPicPr>
                   <pic:blipFill>
-                    <a:blip r:embed="rId10"/>
+                    <a:blip r:embed="rId12"/>
                     <a:srcRect/>
                     <a:stretch>
                       <a:fillRect/>
@@ -513,7 +617,7 @@
                     </pic:cNvPicPr>
                   </pic:nvPicPr>
                   <pic:blipFill>
-                    <a:blip r:embed="rId11"/>
+                    <a:blip r:embed="rId13"/>
                     <a:srcRect/>
                     <a:stretch>
                       <a:fillRect/>
@@ -568,7 +672,7 @@
                     </pic:cNvPicPr>
                   </pic:nvPicPr>
                   <pic:blipFill>
-                    <a:blip r:embed="rId12"/>
+                    <a:blip r:embed="rId14"/>
                     <a:srcRect/>
                     <a:stretch>
                       <a:fillRect/>
@@ -629,7 +733,7 @@
                     </pic:cNvPicPr>
                   </pic:nvPicPr>
                   <pic:blipFill>
-                    <a:blip r:embed="rId13"/>
+                    <a:blip r:embed="rId15"/>
                     <a:srcRect/>
                     <a:stretch>
                       <a:fillRect/>
@@ -683,7 +787,7 @@
                     </pic:cNvPicPr>
                   </pic:nvPicPr>
                   <pic:blipFill>
-                    <a:blip r:embed="rId14"/>
+                    <a:blip r:embed="rId16"/>
                     <a:srcRect/>
                     <a:stretch>
                       <a:fillRect/>
@@ -736,7 +840,7 @@
                     </pic:cNvPicPr>
                   </pic:nvPicPr>
                   <pic:blipFill>
-                    <a:blip r:embed="rId15"/>
+                    <a:blip r:embed="rId17"/>
                     <a:srcRect/>
                     <a:stretch>
                       <a:fillRect/>
@@ -790,7 +894,7 @@
                     </pic:cNvPicPr>
                   </pic:nvPicPr>
                   <pic:blipFill>
-                    <a:blip r:embed="rId16"/>
+                    <a:blip r:embed="rId18"/>
                     <a:srcRect/>
                     <a:stretch>
                       <a:fillRect/>
@@ -843,7 +947,7 @@
                     </pic:cNvPicPr>
                   </pic:nvPicPr>
                   <pic:blipFill>
-                    <a:blip r:embed="rId17"/>
+                    <a:blip r:embed="rId19"/>
                     <a:srcRect/>
                     <a:stretch>
                       <a:fillRect/>
@@ -897,7 +1001,7 @@
                     </pic:cNvPicPr>
                   </pic:nvPicPr>
                   <pic:blipFill>
-                    <a:blip r:embed="rId18"/>
+                    <a:blip r:embed="rId20"/>
                     <a:srcRect/>
                     <a:stretch>
                       <a:fillRect/>
@@ -952,7 +1056,7 @@
                     </pic:cNvPicPr>
                   </pic:nvPicPr>
                   <pic:blipFill>
-                    <a:blip r:embed="rId19"/>
+                    <a:blip r:embed="rId21"/>
                     <a:srcRect/>
                     <a:stretch>
                       <a:fillRect/>
@@ -1011,7 +1115,7 @@
                     </pic:cNvPicPr>
                   </pic:nvPicPr>
                   <pic:blipFill>
-                    <a:blip r:embed="rId20"/>
+                    <a:blip r:embed="rId22"/>
                     <a:srcRect/>
                     <a:stretch>
                       <a:fillRect/>
@@ -1065,7 +1169,7 @@
                     </pic:cNvPicPr>
                   </pic:nvPicPr>
                   <pic:blipFill>
-                    <a:blip r:embed="rId21"/>
+                    <a:blip r:embed="rId23"/>
                     <a:srcRect/>
                     <a:stretch>
                       <a:fillRect/>
@@ -1118,7 +1222,7 @@
                     </pic:cNvPicPr>
                   </pic:nvPicPr>
                   <pic:blipFill>
-                    <a:blip r:embed="rId22"/>
+                    <a:blip r:embed="rId24"/>
                     <a:srcRect/>
                     <a:stretch>
                       <a:fillRect/>
@@ -1171,7 +1275,7 @@
                     </pic:cNvPicPr>
                   </pic:nvPicPr>
                   <pic:blipFill>
-                    <a:blip r:embed="rId23"/>
+                    <a:blip r:embed="rId25"/>
                     <a:srcRect/>
                     <a:stretch>
                       <a:fillRect/>
@@ -1225,7 +1329,7 @@
                     </pic:cNvPicPr>
                   </pic:nvPicPr>
                   <pic:blipFill>
-                    <a:blip r:embed="rId24"/>
+                    <a:blip r:embed="rId26"/>
                     <a:srcRect/>
                     <a:stretch>
                       <a:fillRect/>
@@ -1290,7 +1394,7 @@
                     </pic:cNvPicPr>
                   </pic:nvPicPr>
                   <pic:blipFill>
-                    <a:blip r:embed="rId25"/>
+                    <a:blip r:embed="rId27"/>
                     <a:srcRect/>
                     <a:stretch>
                       <a:fillRect/>
@@ -1344,7 +1448,7 @@
                     </pic:cNvPicPr>
                   </pic:nvPicPr>
                   <pic:blipFill>
-                    <a:blip r:embed="rId26"/>
+                    <a:blip r:embed="rId28"/>
                     <a:srcRect/>
                     <a:stretch>
                       <a:fillRect/>
@@ -1403,7 +1507,7 @@
                     </pic:cNvPicPr>
                   </pic:nvPicPr>
                   <pic:blipFill>
-                    <a:blip r:embed="rId27"/>
+                    <a:blip r:embed="rId29"/>
                     <a:srcRect/>
                     <a:stretch>
                       <a:fillRect/>
@@ -1457,7 +1561,7 @@
                     </pic:cNvPicPr>
                   </pic:nvPicPr>
                   <pic:blipFill>
-                    <a:blip r:embed="rId28"/>
+                    <a:blip r:embed="rId30"/>
                     <a:srcRect/>
                     <a:stretch>
                       <a:fillRect/>
@@ -1516,7 +1620,7 @@
                     </pic:cNvPicPr>
                   </pic:nvPicPr>
                   <pic:blipFill>
-                    <a:blip r:embed="rId29"/>
+                    <a:blip r:embed="rId31"/>
                     <a:srcRect/>
                     <a:stretch>
                       <a:fillRect/>
@@ -1570,7 +1674,7 @@
                     </pic:cNvPicPr>
                   </pic:nvPicPr>
                   <pic:blipFill>
-                    <a:blip r:embed="rId30"/>
+                    <a:blip r:embed="rId32"/>
                     <a:srcRect/>
                     <a:stretch>
                       <a:fillRect/>
@@ -1623,7 +1727,7 @@
                     </pic:cNvPicPr>
                   </pic:nvPicPr>
                   <pic:blipFill>
-                    <a:blip r:embed="rId31"/>
+                    <a:blip r:embed="rId33"/>
                     <a:srcRect/>
                     <a:stretch>
                       <a:fillRect/>
@@ -1692,7 +1796,7 @@
                     </pic:cNvPicPr>
                   </pic:nvPicPr>
                   <pic:blipFill>
-                    <a:blip r:embed="rId32"/>
+                    <a:blip r:embed="rId34"/>
                     <a:srcRect/>
                     <a:stretch>
                       <a:fillRect/>
@@ -1746,7 +1850,7 @@
                     </pic:cNvPicPr>
                   </pic:nvPicPr>
                   <pic:blipFill>
-                    <a:blip r:embed="rId33"/>
+                    <a:blip r:embed="rId35"/>
                     <a:srcRect/>
                     <a:stretch>
                       <a:fillRect/>
@@ -1800,7 +1904,7 @@
                     </pic:cNvPicPr>
                   </pic:nvPicPr>
                   <pic:blipFill>
-                    <a:blip r:embed="rId34"/>
+                    <a:blip r:embed="rId36"/>
                     <a:srcRect/>
                     <a:stretch>
                       <a:fillRect/>
@@ -1854,7 +1958,7 @@
                     </pic:cNvPicPr>
                   </pic:nvPicPr>
                   <pic:blipFill>
-                    <a:blip r:embed="rId35"/>
+                    <a:blip r:embed="rId37"/>
                     <a:srcRect/>
                     <a:stretch>
                       <a:fillRect/>
@@ -1934,7 +2038,7 @@
                     </pic:cNvPicPr>
                   </pic:nvPicPr>
                   <pic:blipFill>
-                    <a:blip r:embed="rId36"/>
+                    <a:blip r:embed="rId38"/>
                     <a:srcRect/>
                     <a:stretch>
                       <a:fillRect/>
@@ -1988,7 +2092,7 @@
                     </pic:cNvPicPr>
                   </pic:nvPicPr>
                   <pic:blipFill>
-                    <a:blip r:embed="rId37"/>
+                    <a:blip r:embed="rId39"/>
                     <a:srcRect/>
                     <a:stretch>
                       <a:fillRect/>
@@ -2042,7 +2146,7 @@
                     </pic:cNvPicPr>
                   </pic:nvPicPr>
                   <pic:blipFill>
-                    <a:blip r:embed="rId38"/>
+                    <a:blip r:embed="rId40"/>
                     <a:srcRect/>
                     <a:stretch>
                       <a:fillRect/>
@@ -2095,7 +2199,7 @@
                     </pic:cNvPicPr>
                   </pic:nvPicPr>
                   <pic:blipFill>
-                    <a:blip r:embed="rId39"/>
+                    <a:blip r:embed="rId41"/>
                     <a:srcRect/>
                     <a:stretch>
                       <a:fillRect/>
@@ -2170,7 +2274,7 @@
                     </pic:cNvPicPr>
                   </pic:nvPicPr>
                   <pic:blipFill>
-                    <a:blip r:embed="rId40"/>
+                    <a:blip r:embed="rId42"/>
                     <a:srcRect/>
                     <a:stretch>
                       <a:fillRect/>
@@ -2223,7 +2327,7 @@
                     </pic:cNvPicPr>
                   </pic:nvPicPr>
                   <pic:blipFill>
-                    <a:blip r:embed="rId41"/>
+                    <a:blip r:embed="rId43"/>
                     <a:srcRect/>
                     <a:stretch>
                       <a:fillRect/>
@@ -2288,7 +2392,7 @@
                     </pic:cNvPicPr>
                   </pic:nvPicPr>
                   <pic:blipFill>
-                    <a:blip r:embed="rId42"/>
+                    <a:blip r:embed="rId44"/>
                     <a:srcRect/>
                     <a:stretch>
                       <a:fillRect/>
@@ -2350,7 +2454,7 @@
                     </pic:cNvPicPr>
                   </pic:nvPicPr>
                   <pic:blipFill>
-                    <a:blip r:embed="rId43"/>
+                    <a:blip r:embed="rId45"/>
                     <a:srcRect/>
                     <a:stretch>
                       <a:fillRect/>
@@ -2404,7 +2508,7 @@
                     </pic:cNvPicPr>
                   </pic:nvPicPr>
                   <pic:blipFill>
-                    <a:blip r:embed="rId44"/>
+                    <a:blip r:embed="rId46"/>
                     <a:srcRect/>
                     <a:stretch>
                       <a:fillRect/>
@@ -2463,7 +2567,7 @@
                     </pic:cNvPicPr>
                   </pic:nvPicPr>
                   <pic:blipFill>
-                    <a:blip r:embed="rId45"/>
+                    <a:blip r:embed="rId47"/>
                     <a:srcRect/>
                     <a:stretch>
                       <a:fillRect/>
@@ -2517,7 +2621,7 @@
                     </pic:cNvPicPr>
                   </pic:nvPicPr>
                   <pic:blipFill>
-                    <a:blip r:embed="rId46"/>
+                    <a:blip r:embed="rId48"/>
                     <a:srcRect/>
                     <a:stretch>
                       <a:fillRect/>
@@ -2576,7 +2680,7 @@
                     </pic:cNvPicPr>
                   </pic:nvPicPr>
                   <pic:blipFill>
-                    <a:blip r:embed="rId47"/>
+                    <a:blip r:embed="rId49"/>
                     <a:srcRect/>
                     <a:stretch>
                       <a:fillRect/>
@@ -2630,7 +2734,7 @@
                     </pic:cNvPicPr>
                   </pic:nvPicPr>
                   <pic:blipFill>
-                    <a:blip r:embed="rId48"/>
+                    <a:blip r:embed="rId50"/>
                     <a:srcRect/>
                     <a:stretch>
                       <a:fillRect/>
@@ -2683,7 +2787,7 @@
                     </pic:cNvPicPr>
                   </pic:nvPicPr>
                   <pic:blipFill>
-                    <a:blip r:embed="rId49"/>
+                    <a:blip r:embed="rId51"/>
                     <a:srcRect/>
                     <a:stretch>
                       <a:fillRect/>
@@ -2743,7 +2847,7 @@
                     </pic:cNvPicPr>
                   </pic:nvPicPr>
                   <pic:blipFill>
-                    <a:blip r:embed="rId50"/>
+                    <a:blip r:embed="rId52"/>
                     <a:srcRect/>
                     <a:stretch>
                       <a:fillRect/>
@@ -2797,7 +2901,7 @@
                     </pic:cNvPicPr>
                   </pic:nvPicPr>
                   <pic:blipFill>
-                    <a:blip r:embed="rId51"/>
+                    <a:blip r:embed="rId53"/>
                     <a:srcRect/>
                     <a:stretch>
                       <a:fillRect/>
@@ -2851,7 +2955,7 @@
                     </pic:cNvPicPr>
                   </pic:nvPicPr>
                   <pic:blipFill>
-                    <a:blip r:embed="rId52"/>
+                    <a:blip r:embed="rId54"/>
                     <a:srcRect/>
                     <a:stretch>
                       <a:fillRect/>
@@ -2904,7 +3008,7 @@
                     </pic:cNvPicPr>
                   </pic:nvPicPr>
                   <pic:blipFill>
-                    <a:blip r:embed="rId53"/>
+                    <a:blip r:embed="rId55"/>
                     <a:srcRect/>
                     <a:stretch>
                       <a:fillRect/>
@@ -2968,7 +3072,7 @@
                     </pic:cNvPicPr>
                   </pic:nvPicPr>
                   <pic:blipFill>
-                    <a:blip r:embed="rId54"/>
+                    <a:blip r:embed="rId56"/>
                     <a:srcRect/>
                     <a:stretch>
                       <a:fillRect/>
@@ -3022,7 +3126,7 @@
                     </pic:cNvPicPr>
                   </pic:nvPicPr>
                   <pic:blipFill>
-                    <a:blip r:embed="rId55"/>
+                    <a:blip r:embed="rId57"/>
                     <a:srcRect/>
                     <a:stretch>
                       <a:fillRect/>
@@ -3075,7 +3179,7 @@
                     </pic:cNvPicPr>
                   </pic:nvPicPr>
                   <pic:blipFill>
-                    <a:blip r:embed="rId56"/>
+                    <a:blip r:embed="rId58"/>
                     <a:srcRect/>
                     <a:stretch>
                       <a:fillRect/>
@@ -3129,7 +3233,7 @@
                     </pic:cNvPicPr>
                   </pic:nvPicPr>
                   <pic:blipFill>
-                    <a:blip r:embed="rId57"/>
+                    <a:blip r:embed="rId59"/>
                     <a:srcRect/>
                     <a:stretch>
                       <a:fillRect/>
@@ -3182,7 +3286,7 @@
                     </pic:cNvPicPr>
                   </pic:nvPicPr>
                   <pic:blipFill>
-                    <a:blip r:embed="rId58"/>
+                    <a:blip r:embed="rId60"/>
                     <a:srcRect/>
                     <a:stretch>
                       <a:fillRect/>
@@ -3236,7 +3340,7 @@
                     </pic:cNvPicPr>
                   </pic:nvPicPr>
                   <pic:blipFill>
-                    <a:blip r:embed="rId59"/>
+                    <a:blip r:embed="rId61"/>
                     <a:srcRect/>
                     <a:stretch>
                       <a:fillRect/>
@@ -3290,7 +3394,7 @@
                     </pic:cNvPicPr>
                   </pic:nvPicPr>
                   <pic:blipFill>
-                    <a:blip r:embed="rId60"/>
+                    <a:blip r:embed="rId62"/>
                     <a:srcRect/>
                     <a:stretch>
                       <a:fillRect/>
@@ -3343,7 +3447,7 @@
                     </pic:cNvPicPr>
                   </pic:nvPicPr>
                   <pic:blipFill>
-                    <a:blip r:embed="rId61"/>
+                    <a:blip r:embed="rId63"/>
                     <a:srcRect/>
                     <a:stretch>
                       <a:fillRect/>
@@ -3397,7 +3501,7 @@
                     </pic:cNvPicPr>
                   </pic:nvPicPr>
                   <pic:blipFill>
-                    <a:blip r:embed="rId62"/>
+                    <a:blip r:embed="rId64"/>
                     <a:srcRect/>
                     <a:stretch>
                       <a:fillRect/>
@@ -3452,7 +3556,7 @@
                     </pic:cNvPicPr>
                   </pic:nvPicPr>
                   <pic:blipFill>
-                    <a:blip r:embed="rId63"/>
+                    <a:blip r:embed="rId65"/>
                     <a:srcRect/>
                     <a:stretch>
                       <a:fillRect/>
@@ -3512,7 +3616,7 @@
                     </pic:cNvPicPr>
                   </pic:nvPicPr>
                   <pic:blipFill>
-                    <a:blip r:embed="rId64"/>
+                    <a:blip r:embed="rId66"/>
                     <a:srcRect/>
                     <a:stretch>
                       <a:fillRect/>
@@ -3566,7 +3670,7 @@
                     </pic:cNvPicPr>
                   </pic:nvPicPr>
                   <pic:blipFill>
-                    <a:blip r:embed="rId65"/>
+                    <a:blip r:embed="rId67"/>
                     <a:srcRect/>
                     <a:stretch>
                       <a:fillRect/>
@@ -4152,7 +4256,7 @@
   <a:extraClrSchemeLst/>
   <a:extLst>
     <a:ext uri="{05A4C25C-085E-4340-85A3-A5531E510DB2}">
-      <thm15:themeFamily xmlns="" xmlns:thm15="http://schemas.microsoft.com/office/thememl/2012/main" name="Office Theme" id="{62F939B6-93AF-4DB8-9C6B-D6C7DFDC589F}" vid="{4A3C46E8-61CC-4603-A589-7422A47A8E4A}"/>
+      <thm15:themeFamily xmlns:thm15="http://schemas.microsoft.com/office/thememl/2012/main" xmlns="" name="Office Theme" id="{62F939B6-93AF-4DB8-9C6B-D6C7DFDC589F}" vid="{4A3C46E8-61CC-4603-A589-7422A47A8E4A}"/>
     </a:ext>
   </a:extLst>
 </a:theme>

</xml_diff>